<commit_message>
Coreções do orientador realizadas, restando somente a imagem
</commit_message>
<xml_diff>
--- a/Artigo - TCC - Current - Não corrigido.docx
+++ b/Artigo - TCC - Current - Não corrigido.docx
@@ -98,17 +98,8 @@
           <w:w w:val="99"/>
           <w:lang w:val="pt-BR"/>
         </w:rPr>
-        <w:t xml:space="preserve">Andreo </w:t>
-      </w:r>
-      <w:proofErr w:type="spellStart"/>
-      <w:r>
-        <w:rPr>
-          <w:w w:val="99"/>
-          <w:lang w:val="pt-BR"/>
-        </w:rPr>
-        <w:t>Zilli</w:t>
-      </w:r>
-      <w:proofErr w:type="spellEnd"/>
+        <w:t>Andreo Zilli</w:t>
+      </w:r>
       <w:r>
         <w:rPr>
           <w:rStyle w:val="Refdenotaderodap"/>
@@ -297,23 +288,7 @@
           <w:rStyle w:val="fontstyle01"/>
           <w:lang w:val="pt-BR"/>
         </w:rPr>
-        <w:t xml:space="preserve">nte em Sistemas de Informação. </w:t>
-      </w:r>
-      <w:proofErr w:type="spellStart"/>
-      <w:r>
-        <w:rPr>
-          <w:rStyle w:val="fontstyle01"/>
-          <w:lang w:val="pt-BR"/>
-        </w:rPr>
-        <w:t>Email</w:t>
-      </w:r>
-      <w:proofErr w:type="spellEnd"/>
-      <w:r>
-        <w:rPr>
-          <w:rStyle w:val="fontstyle01"/>
-          <w:lang w:val="pt-BR"/>
-        </w:rPr>
-        <w:t xml:space="preserve">: </w:t>
+        <w:t xml:space="preserve">nte em Sistemas de Informação. Email: </w:t>
       </w:r>
       <w:r>
         <w:rPr>
@@ -425,23 +400,13 @@
         </w:rPr>
         <w:t xml:space="preserve"> pela FAROL (2011) e graduação em Pedagogia pela Universidade do Tocantins (2010) e graduação em Análise e Desenvolvimento de Sistemas pela Universidade do Tocantins (2010). Tem experiência na área de Ciência da Computação, com ênfase em Sistemas de Computação. </w:t>
       </w:r>
-      <w:proofErr w:type="spellStart"/>
       <w:r>
         <w:rPr>
           <w:color w:val="000000" w:themeColor="text1"/>
           <w:shd w:val="clear" w:color="auto" w:fill="FFFFFF"/>
           <w:lang w:val="pt-BR"/>
         </w:rPr>
-        <w:t>Email</w:t>
-      </w:r>
-      <w:proofErr w:type="spellEnd"/>
-      <w:r>
-        <w:rPr>
-          <w:color w:val="000000" w:themeColor="text1"/>
-          <w:shd w:val="clear" w:color="auto" w:fill="FFFFFF"/>
-          <w:lang w:val="pt-BR"/>
-        </w:rPr>
-        <w:t>:</w:t>
+        <w:t>Email:</w:t>
       </w:r>
       <w:r>
         <w:rPr>
@@ -733,7 +698,6 @@
         </w:rPr>
         <w:t xml:space="preserve"> </w:t>
       </w:r>
-      <w:proofErr w:type="spellStart"/>
       <w:r>
         <w:rPr>
           <w:color w:val="000000" w:themeColor="text1"/>
@@ -746,25 +710,8 @@
           <w:color w:val="000000" w:themeColor="text1"/>
           <w:lang w:val="en-CA"/>
         </w:rPr>
-        <w:t>onsumo</w:t>
-      </w:r>
-      <w:proofErr w:type="spellEnd"/>
-      <w:r>
-        <w:rPr>
-          <w:color w:val="000000" w:themeColor="text1"/>
-          <w:lang w:val="en-CA"/>
-        </w:rPr>
-        <w:t xml:space="preserve"> </w:t>
-      </w:r>
-      <w:proofErr w:type="spellStart"/>
-      <w:r>
-        <w:rPr>
-          <w:color w:val="000000" w:themeColor="text1"/>
-          <w:lang w:val="en-CA"/>
-        </w:rPr>
-        <w:t>sustentável</w:t>
-      </w:r>
-      <w:proofErr w:type="spellEnd"/>
+        <w:t>onsumo sustentável</w:t>
+      </w:r>
       <w:r>
         <w:rPr>
           <w:color w:val="000000" w:themeColor="text1"/>
@@ -932,7 +879,6 @@
         </w:rPr>
         <w:t xml:space="preserve">. </w:t>
       </w:r>
-      <w:proofErr w:type="spellStart"/>
       <w:r>
         <w:rPr>
           <w:color w:val="000000" w:themeColor="text1"/>
@@ -947,7 +893,6 @@
         </w:rPr>
         <w:t>ing</w:t>
       </w:r>
-      <w:proofErr w:type="spellEnd"/>
       <w:r>
         <w:rPr>
           <w:color w:val="000000" w:themeColor="text1"/>
@@ -955,7 +900,6 @@
         </w:rPr>
         <w:t xml:space="preserve"> </w:t>
       </w:r>
-      <w:proofErr w:type="spellStart"/>
       <w:r>
         <w:rPr>
           <w:color w:val="000000" w:themeColor="text1"/>
@@ -963,55 +907,20 @@
         </w:rPr>
         <w:t>and</w:t>
       </w:r>
-      <w:proofErr w:type="spellEnd"/>
-      <w:r>
-        <w:rPr>
-          <w:color w:val="000000" w:themeColor="text1"/>
-          <w:lang w:val="pt-BR"/>
-        </w:rPr>
-        <w:t xml:space="preserve"> </w:t>
-      </w:r>
-      <w:proofErr w:type="spellStart"/>
-      <w:r>
-        <w:rPr>
-          <w:color w:val="000000" w:themeColor="text1"/>
-          <w:lang w:val="pt-BR"/>
-        </w:rPr>
-        <w:t>control</w:t>
-      </w:r>
-      <w:proofErr w:type="spellEnd"/>
-      <w:r>
-        <w:rPr>
-          <w:color w:val="000000" w:themeColor="text1"/>
-          <w:lang w:val="pt-BR"/>
-        </w:rPr>
-        <w:t xml:space="preserve">. </w:t>
-      </w:r>
-      <w:proofErr w:type="spellStart"/>
-      <w:r>
-        <w:rPr>
-          <w:color w:val="000000" w:themeColor="text1"/>
-          <w:lang w:val="pt-BR"/>
-        </w:rPr>
-        <w:t>Sustainable</w:t>
-      </w:r>
-      <w:proofErr w:type="spellEnd"/>
-      <w:r>
-        <w:rPr>
-          <w:color w:val="000000" w:themeColor="text1"/>
-          <w:lang w:val="pt-BR"/>
-        </w:rPr>
-        <w:t xml:space="preserve"> </w:t>
-      </w:r>
-      <w:proofErr w:type="spellStart"/>
-      <w:r>
-        <w:rPr>
-          <w:color w:val="000000" w:themeColor="text1"/>
-          <w:lang w:val="pt-BR"/>
-        </w:rPr>
-        <w:t>consumption</w:t>
-      </w:r>
-      <w:proofErr w:type="spellEnd"/>
+      <w:r>
+        <w:rPr>
+          <w:color w:val="000000" w:themeColor="text1"/>
+          <w:lang w:val="pt-BR"/>
+        </w:rPr>
+        <w:t xml:space="preserve"> control. </w:t>
+      </w:r>
+      <w:r>
+        <w:rPr>
+          <w:color w:val="000000" w:themeColor="text1"/>
+          <w:lang w:val="pt-BR"/>
+        </w:rPr>
+        <w:t>Sustainable consumption</w:t>
+      </w:r>
       <w:r>
         <w:rPr>
           <w:color w:val="000000" w:themeColor="text1"/>
@@ -1352,29 +1261,7 @@
           <w:szCs w:val="24"/>
           <w:lang w:val="pt-BR"/>
         </w:rPr>
-        <w:t xml:space="preserve">l </w:t>
-      </w:r>
-      <w:r>
-        <w:rPr>
-          <w:rFonts w:eastAsia="Arial"/>
-          <w:bCs/>
-          <w:color w:val="000000" w:themeColor="text1"/>
-          <w:sz w:val="24"/>
-          <w:szCs w:val="24"/>
-          <w:lang w:val="pt-BR"/>
-        </w:rPr>
-        <w:t>obter dados mensuráveis em relação às vantagens, desvantagens e dificuldades encontradas no processo de implementação desta tecnologia na irrigação convencional.</w:t>
-      </w:r>
-      <w:r>
-        <w:rPr>
-          <w:rFonts w:eastAsia="Arial"/>
-          <w:bCs/>
-          <w:color w:val="000000" w:themeColor="text1"/>
-          <w:sz w:val="24"/>
-          <w:szCs w:val="24"/>
-          <w:lang w:val="pt-BR"/>
-        </w:rPr>
-        <w:t xml:space="preserve"> Os resultados obtidos estão prostrados no presente artigo</w:t>
+        <w:t>l obter dados mensuráveis em relação às vantagens, desvantagens e dificuldades encontradas no processo de implementação desta tecnologia na irrigação convencional. Os resultados obtidos estão prostrados no presente artigo</w:t>
       </w:r>
       <w:r>
         <w:rPr>
@@ -1577,19 +1464,11 @@
         </w:rPr>
         <w:t xml:space="preserve"> </w:t>
       </w:r>
-      <w:proofErr w:type="spellStart"/>
-      <w:r>
-        <w:rPr>
-          <w:color w:val="000000"/>
-        </w:rPr>
-        <w:t>quali</w:t>
-      </w:r>
-      <w:proofErr w:type="spellEnd"/>
-      <w:r>
-        <w:rPr>
-          <w:color w:val="000000"/>
-        </w:rPr>
-        <w:t>-quantitativo</w:t>
+      <w:r>
+        <w:rPr>
+          <w:color w:val="000000"/>
+        </w:rPr>
+        <w:t>quali-quantitativo</w:t>
       </w:r>
       <w:r>
         <w:rPr>
@@ -1643,7 +1522,6 @@
         </w:rPr>
         <w:t xml:space="preserve">A obtenção dos dados produzidos pela maquete e seus sensores e atuadores se deram de maneira manual, realizando a execução da irrigação automatizada várias vezes, sendo que cada dado da irrigação estava a ser armazenado no banco de dados </w:t>
       </w:r>
-      <w:proofErr w:type="spellStart"/>
       <w:r>
         <w:rPr>
           <w:sz w:val="24"/>
@@ -1652,7 +1530,6 @@
         </w:rPr>
         <w:t>MySql</w:t>
       </w:r>
-      <w:proofErr w:type="spellEnd"/>
       <w:r>
         <w:rPr>
           <w:rStyle w:val="Refdenotaderodap"/>
@@ -1801,7 +1678,6 @@
         </w:rPr>
         <w:t xml:space="preserve">Hypertext </w:t>
       </w:r>
-      <w:proofErr w:type="spellStart"/>
       <w:r>
         <w:rPr>
           <w:color w:val="222222"/>
@@ -1810,9 +1686,8 @@
           <w:shd w:val="clear" w:color="auto" w:fill="FFFFFF"/>
           <w:lang w:val="pt-BR"/>
         </w:rPr>
-        <w:t>Transfer</w:t>
-      </w:r>
-      <w:proofErr w:type="spellEnd"/>
+        <w:t>Transfer Protocol</w:t>
+      </w:r>
       <w:r>
         <w:rPr>
           <w:color w:val="222222"/>
@@ -1821,30 +1696,17 @@
           <w:shd w:val="clear" w:color="auto" w:fill="FFFFFF"/>
           <w:lang w:val="pt-BR"/>
         </w:rPr>
+        <w:t xml:space="preserve"> (HTTP)</w:t>
+      </w:r>
+      <w:r>
+        <w:rPr>
+          <w:rStyle w:val="Refdenotaderodap"/>
+          <w:sz w:val="24"/>
+          <w:szCs w:val="24"/>
+          <w:lang w:val="pt-BR"/>
+        </w:rPr>
         <w:t xml:space="preserve"> </w:t>
       </w:r>
-      <w:proofErr w:type="spellStart"/>
-      <w:r>
-        <w:rPr>
-          <w:color w:val="222222"/>
-          <w:sz w:val="24"/>
-          <w:szCs w:val="24"/>
-          <w:shd w:val="clear" w:color="auto" w:fill="FFFFFF"/>
-          <w:lang w:val="pt-BR"/>
-        </w:rPr>
-        <w:t>Protocol</w:t>
-      </w:r>
-      <w:proofErr w:type="spellEnd"/>
-      <w:r>
-        <w:rPr>
-          <w:color w:val="222222"/>
-          <w:sz w:val="24"/>
-          <w:szCs w:val="24"/>
-          <w:shd w:val="clear" w:color="auto" w:fill="FFFFFF"/>
-          <w:lang w:val="pt-BR"/>
-        </w:rPr>
-        <w:t xml:space="preserve"> (HTTP)</w:t>
-      </w:r>
       <w:r>
         <w:rPr>
           <w:rStyle w:val="Refdenotaderodap"/>
@@ -1852,27 +1714,18 @@
           <w:szCs w:val="24"/>
           <w:lang w:val="pt-BR"/>
         </w:rPr>
+        <w:footnoteReference w:id="6"/>
+      </w:r>
+      <w:r>
+        <w:rPr>
+          <w:sz w:val="24"/>
+          <w:szCs w:val="24"/>
+          <w:lang w:val="pt-BR"/>
+        </w:rPr>
         <w:t xml:space="preserve"> </w:t>
       </w:r>
       <w:r>
         <w:rPr>
-          <w:rStyle w:val="Refdenotaderodap"/>
-          <w:sz w:val="24"/>
-          <w:szCs w:val="24"/>
-          <w:lang w:val="pt-BR"/>
-        </w:rPr>
-        <w:footnoteReference w:id="6"/>
-      </w:r>
-      <w:r>
-        <w:rPr>
-          <w:sz w:val="24"/>
-          <w:szCs w:val="24"/>
-          <w:lang w:val="pt-BR"/>
-        </w:rPr>
-        <w:t xml:space="preserve"> </w:t>
-      </w:r>
-      <w:r>
-        <w:rPr>
           <w:sz w:val="24"/>
           <w:szCs w:val="24"/>
           <w:lang w:val="pt-BR"/>
@@ -1885,18 +1738,8 @@
           <w:szCs w:val="24"/>
           <w:lang w:val="pt-BR"/>
         </w:rPr>
-        <w:t xml:space="preserve">mais precisão e confiabilidade, e o protocolo do </w:t>
-      </w:r>
-      <w:proofErr w:type="spellStart"/>
-      <w:r>
-        <w:rPr>
-          <w:sz w:val="24"/>
-          <w:szCs w:val="24"/>
-          <w:lang w:val="pt-BR"/>
-        </w:rPr>
-        <w:t>WebSocket</w:t>
-      </w:r>
-      <w:proofErr w:type="spellEnd"/>
+        <w:t>mais precisão e confiabilidade, e o protocolo do WebSocket</w:t>
+      </w:r>
       <w:r>
         <w:rPr>
           <w:rStyle w:val="Refdenotaderodap"/>
@@ -2534,27 +2377,7 @@
           <w:szCs w:val="24"/>
           <w:lang w:val="pt-BR"/>
         </w:rPr>
-        <w:t xml:space="preserve">O surgimento do Android se deu em 2003, a partir de um consórcio de desenvolvedores, sendo o seu maior colaborador o Google. Desde a sua criação, a plataforma Android vem se popularizando cada vez mais, já se encontrando na maioria dos celulares atualmente. Uma forma simples de visualizar a presença do Android no Brasil e no mundo é por meio da plataforma do Google </w:t>
-      </w:r>
-      <w:proofErr w:type="spellStart"/>
-      <w:r>
-        <w:rPr>
-          <w:color w:val="000000"/>
-          <w:sz w:val="24"/>
-          <w:szCs w:val="24"/>
-          <w:lang w:val="pt-BR"/>
-        </w:rPr>
-        <w:t>Trends</w:t>
-      </w:r>
-      <w:proofErr w:type="spellEnd"/>
-      <w:r>
-        <w:rPr>
-          <w:color w:val="000000"/>
-          <w:sz w:val="24"/>
-          <w:szCs w:val="24"/>
-          <w:lang w:val="pt-BR"/>
-        </w:rPr>
-        <w:t>, onde se vê nitidamente quão esmagadora é a sua presença diante dos concorrentes, até mesmo do seu maior concorrente, o iOS.</w:t>
+        <w:t>O surgimento do Android se deu em 2003, a partir de um consórcio de desenvolvedores, sendo o seu maior colaborador o Google. Desde a sua criação, a plataforma Android vem se popularizando cada vez mais, já se encontrando na maioria dos celulares atualmente. Uma forma simples de visualizar a presença do Android no Brasil e no mundo é por meio da plataforma do Google Trends, onde se vê nitidamente quão esmagadora é a sua presença diante dos concorrentes, até mesmo do seu maior concorrente, o iOS.</w:t>
       </w:r>
     </w:p>
     <w:p>
@@ -2737,47 +2560,7 @@
           <w:lang w:val="pt-BR"/>
         </w:rPr>
         <w:tab/>
-        <w:t xml:space="preserve">O Arduino surgiu no início de 2005, em </w:t>
-      </w:r>
-      <w:proofErr w:type="spellStart"/>
-      <w:r>
-        <w:rPr>
-          <w:color w:val="000000"/>
-          <w:sz w:val="24"/>
-          <w:szCs w:val="24"/>
-          <w:lang w:val="pt-BR"/>
-        </w:rPr>
-        <w:t>Ivrea</w:t>
-      </w:r>
-      <w:proofErr w:type="spellEnd"/>
-      <w:r>
-        <w:rPr>
-          <w:color w:val="000000"/>
-          <w:sz w:val="24"/>
-          <w:szCs w:val="24"/>
-          <w:lang w:val="pt-BR"/>
-        </w:rPr>
-        <w:t xml:space="preserve">, Itália. Um professor chamado Massimo </w:t>
-      </w:r>
-      <w:proofErr w:type="spellStart"/>
-      <w:r>
-        <w:rPr>
-          <w:color w:val="000000"/>
-          <w:sz w:val="24"/>
-          <w:szCs w:val="24"/>
-          <w:lang w:val="pt-BR"/>
-        </w:rPr>
-        <w:t>Banzi</w:t>
-      </w:r>
-      <w:proofErr w:type="spellEnd"/>
-      <w:r>
-        <w:rPr>
-          <w:color w:val="000000"/>
-          <w:sz w:val="24"/>
-          <w:szCs w:val="24"/>
-          <w:lang w:val="pt-BR"/>
-        </w:rPr>
-        <w:t xml:space="preserve"> tinha como objetivo ensinar programação de computadores e eletrônica a seus alunos, de forma que fosse possível trabalhar a interatividade e robótica dispondo de custos menores do que as plataformas de prototipagem da época.</w:t>
+        <w:t>O Arduino surgiu no início de 2005, em Ivrea, Itália. Um professor chamado Massimo Banzi tinha como objetivo ensinar programação de computadores e eletrônica a seus alunos, de forma que fosse possível trabalhar a interatividade e robótica dispondo de custos menores do que as plataformas de prototipagem da época.</w:t>
       </w:r>
     </w:p>
     <w:p>
@@ -2850,29 +2633,8 @@
           <w:lang w:val="pt-BR"/>
         </w:rPr>
         <w:tab/>
-        <w:t xml:space="preserve">Com a ajuda de seu aluno David </w:t>
-      </w:r>
-      <w:proofErr w:type="spellStart"/>
-      <w:r>
-        <w:rPr>
-          <w:color w:val="000000"/>
-          <w:sz w:val="24"/>
-          <w:szCs w:val="24"/>
-          <w:lang w:val="pt-BR"/>
-        </w:rPr>
-        <w:t>Mellis</w:t>
-      </w:r>
-      <w:proofErr w:type="spellEnd"/>
-      <w:r>
-        <w:rPr>
-          <w:color w:val="000000"/>
-          <w:sz w:val="24"/>
-          <w:szCs w:val="24"/>
-          <w:lang w:val="pt-BR"/>
-        </w:rPr>
-        <w:t xml:space="preserve">, decidiram criar uma placa eletrônica independente. E por fim disponibilizaram para outras pessoas utilizarem e desenvolverem seus projetos. A partir do uso comunitário da plataforma, o Arduino passou a ser um dos grandes percursores da </w:t>
-      </w:r>
-      <w:proofErr w:type="spellStart"/>
+        <w:t xml:space="preserve">Com a ajuda de seu aluno David Mellis, decidiram criar uma placa eletrônica independente. E por fim disponibilizaram para outras pessoas utilizarem e desenvolverem seus projetos. A partir do uso comunitário da plataforma, o Arduino passou a ser um dos grandes percursores da </w:t>
+      </w:r>
       <w:r>
         <w:rPr>
           <w:color w:val="000000"/>
@@ -2882,7 +2644,6 @@
         </w:rPr>
         <w:t>IoT</w:t>
       </w:r>
-      <w:proofErr w:type="spellEnd"/>
       <w:r>
         <w:rPr>
           <w:rStyle w:val="Refdenotaderodap"/>
@@ -3062,27 +2823,7 @@
           <w:lang w:val="pt-BR"/>
         </w:rPr>
         <w:tab/>
-        <w:t xml:space="preserve">Para complementar </w:t>
-      </w:r>
-      <w:proofErr w:type="spellStart"/>
-      <w:r>
-        <w:rPr>
-          <w:color w:val="000000"/>
-          <w:sz w:val="24"/>
-          <w:szCs w:val="24"/>
-          <w:lang w:val="pt-BR"/>
-        </w:rPr>
-        <w:t>Amorin</w:t>
-      </w:r>
-      <w:proofErr w:type="spellEnd"/>
-      <w:r>
-        <w:rPr>
-          <w:color w:val="000000"/>
-          <w:sz w:val="24"/>
-          <w:szCs w:val="24"/>
-          <w:lang w:val="pt-BR"/>
-        </w:rPr>
-        <w:t xml:space="preserve">, Aguirre afirma que sensores são considerados elementos primários, pois estão em contato direto com a variável controlada e que geram outra grandeza que pode ser enviada para um sistema de medição ou transdutor, isto é, o elemento primário apenas converte a grandeza que se deseja medir em outra grandeza que será repassada aos outros subsistemas do </w:t>
+        <w:t xml:space="preserve">Para complementar Amorin, Aguirre afirma que sensores são considerados elementos primários, pois estão em contato direto com a variável controlada e que geram outra grandeza que pode ser enviada para um sistema de medição ou transdutor, isto é, o elemento primário apenas converte a grandeza que se deseja medir em outra grandeza que será repassada aos outros subsistemas do </w:t>
       </w:r>
       <w:r>
         <w:rPr>
@@ -5136,7 +4877,6 @@
         </w:rPr>
         <w:t xml:space="preserve"> de dados durante a irrigação, apesar de se utilizar o tipo de conexão constante e frenética do </w:t>
       </w:r>
-      <w:proofErr w:type="spellStart"/>
       <w:r>
         <w:rPr>
           <w:i/>
@@ -5167,7 +4907,6 @@
         </w:rPr>
         <w:t>ocket</w:t>
       </w:r>
-      <w:proofErr w:type="spellEnd"/>
       <w:r>
         <w:rPr>
           <w:sz w:val="24"/>
@@ -6213,46 +5952,6 @@
         </w:rPr>
         <w:t xml:space="preserve"> </w:t>
       </w:r>
-      <w:r>
-        <w:rPr>
-          <w:bCs/>
-          <w:color w:val="FF0000"/>
-          <w:sz w:val="24"/>
-          <w:szCs w:val="24"/>
-          <w:lang w:val="pt-BR"/>
-        </w:rPr>
-        <w:t>(</w:t>
-      </w:r>
-      <w:r>
-        <w:rPr>
-          <w:bCs/>
-          <w:color w:val="FF0000"/>
-          <w:sz w:val="24"/>
-          <w:szCs w:val="24"/>
-          <w:lang w:val="pt-BR"/>
-        </w:rPr>
-        <w:t>Pode rodar em rede local ou internet</w:t>
-      </w:r>
-      <w:r>
-        <w:rPr>
-          <w:bCs/>
-          <w:color w:val="FF0000"/>
-          <w:sz w:val="24"/>
-          <w:szCs w:val="24"/>
-          <w:lang w:val="pt-BR"/>
-        </w:rPr>
-        <w:t>, Benefícios de rede de internet</w:t>
-      </w:r>
-      <w:r>
-        <w:rPr>
-          <w:bCs/>
-          <w:color w:val="FF0000"/>
-          <w:sz w:val="24"/>
-          <w:szCs w:val="24"/>
-          <w:lang w:val="pt-BR"/>
-        </w:rPr>
-        <w:t>)</w:t>
-      </w:r>
     </w:p>
     <w:p>
       <w:pPr>
@@ -6483,9 +6182,18 @@
           <w:szCs w:val="24"/>
           <w:lang w:val="pt-BR" w:eastAsia="pt-BR"/>
         </w:rPr>
-        <w:t xml:space="preserve">AGUIRRE, </w:t>
-      </w:r>
-      <w:proofErr w:type="spellStart"/>
+        <w:t xml:space="preserve">AGUIRRE, Luis Antonio. </w:t>
+      </w:r>
+      <w:r>
+        <w:rPr>
+          <w:rStyle w:val="Forte"/>
+          <w:color w:val="000000"/>
+          <w:sz w:val="24"/>
+          <w:szCs w:val="24"/>
+          <w:lang w:val="pt-BR" w:eastAsia="pt-BR"/>
+        </w:rPr>
+        <w:t>Fundamentos de Instrumentação.</w:t>
+      </w:r>
       <w:r>
         <w:rPr>
           <w:rStyle w:val="Forte"/>
@@ -6496,67 +6204,6 @@
           <w:szCs w:val="24"/>
           <w:lang w:val="pt-BR" w:eastAsia="pt-BR"/>
         </w:rPr>
-        <w:t>Luis</w:t>
-      </w:r>
-      <w:proofErr w:type="spellEnd"/>
-      <w:r>
-        <w:rPr>
-          <w:rStyle w:val="Forte"/>
-          <w:b w:val="0"/>
-          <w:bCs w:val="0"/>
-          <w:color w:val="000000"/>
-          <w:sz w:val="24"/>
-          <w:szCs w:val="24"/>
-          <w:lang w:val="pt-BR" w:eastAsia="pt-BR"/>
-        </w:rPr>
-        <w:t xml:space="preserve"> </w:t>
-      </w:r>
-      <w:proofErr w:type="spellStart"/>
-      <w:r>
-        <w:rPr>
-          <w:rStyle w:val="Forte"/>
-          <w:b w:val="0"/>
-          <w:bCs w:val="0"/>
-          <w:color w:val="000000"/>
-          <w:sz w:val="24"/>
-          <w:szCs w:val="24"/>
-          <w:lang w:val="pt-BR" w:eastAsia="pt-BR"/>
-        </w:rPr>
-        <w:t>Antonio</w:t>
-      </w:r>
-      <w:proofErr w:type="spellEnd"/>
-      <w:r>
-        <w:rPr>
-          <w:rStyle w:val="Forte"/>
-          <w:b w:val="0"/>
-          <w:bCs w:val="0"/>
-          <w:color w:val="000000"/>
-          <w:sz w:val="24"/>
-          <w:szCs w:val="24"/>
-          <w:lang w:val="pt-BR" w:eastAsia="pt-BR"/>
-        </w:rPr>
-        <w:t xml:space="preserve">. </w:t>
-      </w:r>
-      <w:r>
-        <w:rPr>
-          <w:rStyle w:val="Forte"/>
-          <w:color w:val="000000"/>
-          <w:sz w:val="24"/>
-          <w:szCs w:val="24"/>
-          <w:lang w:val="pt-BR" w:eastAsia="pt-BR"/>
-        </w:rPr>
-        <w:t>Fundamentos de Instrumentação.</w:t>
-      </w:r>
-      <w:r>
-        <w:rPr>
-          <w:rStyle w:val="Forte"/>
-          <w:b w:val="0"/>
-          <w:bCs w:val="0"/>
-          <w:color w:val="000000"/>
-          <w:sz w:val="24"/>
-          <w:szCs w:val="24"/>
-          <w:lang w:val="pt-BR" w:eastAsia="pt-BR"/>
-        </w:rPr>
         <w:t xml:space="preserve"> São Paulo: Pearson, 2013. </w:t>
       </w:r>
     </w:p>
@@ -6667,84 +6314,16 @@
           <w:szCs w:val="24"/>
           <w:lang w:val="pt-BR"/>
         </w:rPr>
-        <w:t xml:space="preserve">O que é </w:t>
-      </w:r>
-      <w:proofErr w:type="spellStart"/>
-      <w:r>
-        <w:rPr>
-          <w:b/>
-          <w:bCs/>
-          <w:color w:val="000000"/>
-          <w:sz w:val="24"/>
-          <w:szCs w:val="24"/>
-          <w:lang w:val="pt-BR"/>
-        </w:rPr>
-        <w:t>React</w:t>
-      </w:r>
-      <w:proofErr w:type="spellEnd"/>
-      <w:r>
-        <w:rPr>
-          <w:b/>
-          <w:bCs/>
-          <w:color w:val="000000"/>
-          <w:sz w:val="24"/>
-          <w:szCs w:val="24"/>
-          <w:lang w:val="pt-BR"/>
-        </w:rPr>
-        <w:t xml:space="preserve"> </w:t>
-      </w:r>
-      <w:proofErr w:type="spellStart"/>
-      <w:r>
-        <w:rPr>
-          <w:b/>
-          <w:bCs/>
-          <w:color w:val="000000"/>
-          <w:sz w:val="24"/>
-          <w:szCs w:val="24"/>
-          <w:lang w:val="pt-BR"/>
-        </w:rPr>
-        <w:t>Native</w:t>
-      </w:r>
-      <w:proofErr w:type="spellEnd"/>
-      <w:r>
-        <w:rPr>
-          <w:b/>
-          <w:bCs/>
-          <w:color w:val="000000"/>
-          <w:sz w:val="24"/>
-          <w:szCs w:val="24"/>
-          <w:lang w:val="pt-BR"/>
-        </w:rPr>
-        <w:t>.</w:t>
-      </w:r>
-      <w:r>
-        <w:rPr>
-          <w:color w:val="000000"/>
-          <w:sz w:val="24"/>
-          <w:szCs w:val="24"/>
-          <w:lang w:val="pt-BR"/>
-        </w:rPr>
-        <w:t xml:space="preserve"> </w:t>
-      </w:r>
-      <w:proofErr w:type="spellStart"/>
-      <w:r>
-        <w:rPr>
-          <w:color w:val="000000"/>
-          <w:sz w:val="24"/>
-          <w:szCs w:val="24"/>
-          <w:lang w:val="pt-BR"/>
-        </w:rPr>
-        <w:t>Treinaweb</w:t>
-      </w:r>
-      <w:proofErr w:type="spellEnd"/>
-      <w:r>
-        <w:rPr>
-          <w:color w:val="000000"/>
-          <w:sz w:val="24"/>
-          <w:szCs w:val="24"/>
-          <w:lang w:val="pt-BR"/>
-        </w:rPr>
-        <w:t>, 2020. Disponível em: https://www.treinaweb.com.br/blog/o-que-e-o-react-native. Acesso em: 22 jun. 2021.</w:t>
+        <w:t>O que é React Native.</w:t>
+      </w:r>
+      <w:r>
+        <w:rPr>
+          <w:color w:val="000000"/>
+          <w:sz w:val="24"/>
+          <w:szCs w:val="24"/>
+          <w:lang w:val="pt-BR"/>
+        </w:rPr>
+        <w:t xml:space="preserve"> Treinaweb, 2020. Disponível em: https://www.treinaweb.com.br/blog/o-que-e-o-react-native. Acesso em: 22 jun. 2021.</w:t>
       </w:r>
     </w:p>
     <w:p>
@@ -7003,9 +6582,20 @@
           <w:szCs w:val="24"/>
           <w:lang w:val="pt-BR"/>
         </w:rPr>
-        <w:t xml:space="preserve">O que é </w:t>
-      </w:r>
-      <w:proofErr w:type="spellStart"/>
+        <w:t xml:space="preserve">O que é IoT – Como melhorar </w:t>
+      </w:r>
+      <w:r>
+        <w:rPr>
+          <w:rFonts w:ascii="Times New Roman" w:hAnsi="Times New Roman" w:cs="Times New Roman"/>
+          <w:b/>
+          <w:bCs/>
+          <w:color w:val="000000" w:themeColor="text1"/>
+          <w:sz w:val="24"/>
+          <w:szCs w:val="24"/>
+          <w:lang w:val="pt-BR"/>
+        </w:rPr>
+        <w:t>rotinas empresariais</w:t>
+      </w:r>
       <w:r>
         <w:rPr>
           <w:rFonts w:ascii="Times New Roman" w:hAnsi="Times New Roman" w:cs="Times New Roman"/>
@@ -7016,43 +6606,6 @@
           <w:szCs w:val="24"/>
           <w:lang w:val="pt-BR"/>
         </w:rPr>
-        <w:t>IoT</w:t>
-      </w:r>
-      <w:proofErr w:type="spellEnd"/>
-      <w:r>
-        <w:rPr>
-          <w:rFonts w:ascii="Times New Roman" w:hAnsi="Times New Roman" w:cs="Times New Roman"/>
-          <w:b/>
-          <w:bCs/>
-          <w:color w:val="3D3D3D"/>
-          <w:sz w:val="24"/>
-          <w:szCs w:val="24"/>
-          <w:lang w:val="pt-BR"/>
-        </w:rPr>
-        <w:t xml:space="preserve"> – Como melhorar </w:t>
-      </w:r>
-      <w:r>
-        <w:rPr>
-          <w:rFonts w:ascii="Times New Roman" w:hAnsi="Times New Roman" w:cs="Times New Roman"/>
-          <w:b/>
-          <w:bCs/>
-          <w:color w:val="000000" w:themeColor="text1"/>
-          <w:sz w:val="24"/>
-          <w:szCs w:val="24"/>
-          <w:lang w:val="pt-BR"/>
-        </w:rPr>
-        <w:t>rotinas empresariais</w:t>
-      </w:r>
-      <w:r>
-        <w:rPr>
-          <w:rFonts w:ascii="Times New Roman" w:hAnsi="Times New Roman" w:cs="Times New Roman"/>
-          <w:b/>
-          <w:bCs/>
-          <w:color w:val="3D3D3D"/>
-          <w:sz w:val="24"/>
-          <w:szCs w:val="24"/>
-          <w:lang w:val="pt-BR"/>
-        </w:rPr>
         <w:t>, industriais e pessoais com a internet das coisas.</w:t>
       </w:r>
       <w:r>
@@ -7270,27 +6823,7 @@
           <w:szCs w:val="24"/>
           <w:lang w:val="pt-BR"/>
         </w:rPr>
-        <w:t xml:space="preserve">CORTEZ, Ana Tereza </w:t>
-      </w:r>
-      <w:proofErr w:type="spellStart"/>
-      <w:r>
-        <w:rPr>
-          <w:color w:val="000000" w:themeColor="text1"/>
-          <w:sz w:val="24"/>
-          <w:szCs w:val="24"/>
-          <w:lang w:val="pt-BR"/>
-        </w:rPr>
-        <w:t>Caceres</w:t>
-      </w:r>
-      <w:proofErr w:type="spellEnd"/>
-      <w:r>
-        <w:rPr>
-          <w:color w:val="000000" w:themeColor="text1"/>
-          <w:sz w:val="24"/>
-          <w:szCs w:val="24"/>
-          <w:lang w:val="pt-BR"/>
-        </w:rPr>
-        <w:t xml:space="preserve"> et al (org.). </w:t>
+        <w:t xml:space="preserve">CORTEZ, Ana Tereza Caceres et al (org.). </w:t>
       </w:r>
       <w:r>
         <w:rPr>
@@ -7341,29 +6874,7 @@
           <w:szCs w:val="24"/>
           <w:lang w:val="pt-BR"/>
         </w:rPr>
-        <w:t xml:space="preserve">COSTA, Matheus </w:t>
-      </w:r>
-      <w:proofErr w:type="spellStart"/>
-      <w:r>
-        <w:rPr>
-          <w:bCs/>
-          <w:color w:val="000000" w:themeColor="text1"/>
-          <w:sz w:val="24"/>
-          <w:szCs w:val="24"/>
-          <w:lang w:val="pt-BR"/>
-        </w:rPr>
-        <w:t>Bigogno</w:t>
-      </w:r>
-      <w:proofErr w:type="spellEnd"/>
-      <w:r>
-        <w:rPr>
-          <w:bCs/>
-          <w:color w:val="000000" w:themeColor="text1"/>
-          <w:sz w:val="24"/>
-          <w:szCs w:val="24"/>
-          <w:lang w:val="pt-BR"/>
-        </w:rPr>
-        <w:t xml:space="preserve">. </w:t>
+        <w:t xml:space="preserve">COSTA, Matheus Bigogno. </w:t>
       </w:r>
       <w:r>
         <w:rPr>
@@ -7519,33 +7030,7 @@
           <w:szCs w:val="24"/>
           <w:lang w:val="pt-BR"/>
         </w:rPr>
-        <w:t xml:space="preserve"> </w:t>
-      </w:r>
-      <w:proofErr w:type="spellStart"/>
-      <w:r>
-        <w:rPr>
-          <w:rStyle w:val="Forte"/>
-          <w:b w:val="0"/>
-          <w:bCs w:val="0"/>
-          <w:color w:val="000000" w:themeColor="text1"/>
-          <w:sz w:val="24"/>
-          <w:szCs w:val="24"/>
-          <w:lang w:val="pt-BR"/>
-        </w:rPr>
-        <w:t>Akatu</w:t>
-      </w:r>
-      <w:proofErr w:type="spellEnd"/>
-      <w:r>
-        <w:rPr>
-          <w:rStyle w:val="Forte"/>
-          <w:b w:val="0"/>
-          <w:bCs w:val="0"/>
-          <w:color w:val="000000" w:themeColor="text1"/>
-          <w:sz w:val="24"/>
-          <w:szCs w:val="24"/>
-          <w:lang w:val="pt-BR"/>
-        </w:rPr>
-        <w:t xml:space="preserve">. São Paulo, 2011. Disponível em: </w:t>
+        <w:t xml:space="preserve"> Akatu. São Paulo, 2011. Disponível em: </w:t>
       </w:r>
       <w:hyperlink r:id="rId14">
         <w:r>
@@ -7660,27 +7145,7 @@
           <w:szCs w:val="24"/>
           <w:lang w:val="pt-BR"/>
         </w:rPr>
-        <w:t xml:space="preserve">FERNANDES, André Luís Teixeira. LIMA, Luiz </w:t>
-      </w:r>
-      <w:proofErr w:type="spellStart"/>
-      <w:r>
-        <w:rPr>
-          <w:color w:val="000000" w:themeColor="text1"/>
-          <w:sz w:val="24"/>
-          <w:szCs w:val="24"/>
-          <w:lang w:val="pt-BR"/>
-        </w:rPr>
-        <w:t>Antonio</w:t>
-      </w:r>
-      <w:proofErr w:type="spellEnd"/>
-      <w:r>
-        <w:rPr>
-          <w:color w:val="000000" w:themeColor="text1"/>
-          <w:sz w:val="24"/>
-          <w:szCs w:val="24"/>
-          <w:lang w:val="pt-BR"/>
-        </w:rPr>
-        <w:t xml:space="preserve">. </w:t>
+        <w:t xml:space="preserve">FERNANDES, André Luís Teixeira. LIMA, Luiz Antonio. </w:t>
       </w:r>
       <w:r>
         <w:rPr>
@@ -7816,31 +7281,7 @@
           <w:u w:val="none"/>
           <w:lang w:val="pt-BR"/>
         </w:rPr>
-        <w:t xml:space="preserve">GIL, </w:t>
-      </w:r>
-      <w:proofErr w:type="spellStart"/>
-      <w:r>
-        <w:rPr>
-          <w:rStyle w:val="LinkdaInternet"/>
-          <w:color w:val="000000" w:themeColor="text1"/>
-          <w:sz w:val="24"/>
-          <w:szCs w:val="24"/>
-          <w:u w:val="none"/>
-          <w:lang w:val="pt-BR"/>
-        </w:rPr>
-        <w:t>Antonio</w:t>
-      </w:r>
-      <w:proofErr w:type="spellEnd"/>
-      <w:r>
-        <w:rPr>
-          <w:rStyle w:val="LinkdaInternet"/>
-          <w:color w:val="000000" w:themeColor="text1"/>
-          <w:sz w:val="24"/>
-          <w:szCs w:val="24"/>
-          <w:u w:val="none"/>
-          <w:lang w:val="pt-BR"/>
-        </w:rPr>
-        <w:t xml:space="preserve"> Carlos. </w:t>
+        <w:t xml:space="preserve">GIL, Antonio Carlos. </w:t>
       </w:r>
       <w:r>
         <w:rPr>
@@ -7978,9 +7419,8 @@
           <w:u w:val="none"/>
           <w:lang w:val="pt-BR"/>
         </w:rPr>
-        <w:t xml:space="preserve">GOOGLE </w:t>
-      </w:r>
-      <w:proofErr w:type="spellStart"/>
+        <w:t>GOOGLE Thrends</w:t>
+      </w:r>
       <w:r>
         <w:rPr>
           <w:rStyle w:val="LinkdaInternet"/>
@@ -7990,11 +7430,65 @@
           <w:sz w:val="24"/>
           <w:szCs w:val="24"/>
           <w:u w:val="none"/>
-          <w:lang w:val="pt-BR"/>
-        </w:rPr>
-        <w:t>Thrends</w:t>
-      </w:r>
-      <w:proofErr w:type="spellEnd"/>
+          <w:lang w:val="pt-BR" w:eastAsia="pt-BR"/>
+        </w:rPr>
+        <w:t>.</w:t>
+      </w:r>
+      <w:r>
+        <w:rPr>
+          <w:rStyle w:val="LinkdaInternet"/>
+          <w:color w:val="000000" w:themeColor="text1"/>
+          <w:sz w:val="24"/>
+          <w:szCs w:val="24"/>
+          <w:u w:val="none"/>
+          <w:lang w:val="pt-BR" w:eastAsia="pt-BR"/>
+        </w:rPr>
+        <w:t xml:space="preserve"> 2021. Disponível em: https://trends.google.com.br/trends/explore?date=today%205-y&amp;q=%2Fm%2F02wxtgw,%2Fm%2F03wbl14.</w:t>
+      </w:r>
+      <w:r>
+        <w:rPr>
+          <w:rStyle w:val="LinkdaInternet"/>
+          <w:color w:val="000000" w:themeColor="text1"/>
+          <w:sz w:val="24"/>
+          <w:szCs w:val="24"/>
+          <w:u w:val="none"/>
+          <w:lang w:val="pt-BR"/>
+        </w:rPr>
+        <w:t xml:space="preserve"> Acesso em: 28 maio 2021.</w:t>
+      </w:r>
+      <w:r>
+        <w:rPr>
+          <w:rStyle w:val="LinkdaInternet"/>
+          <w:color w:val="000000" w:themeColor="text1"/>
+          <w:sz w:val="24"/>
+          <w:szCs w:val="24"/>
+          <w:u w:val="none"/>
+          <w:lang w:val="pt-BR"/>
+        </w:rPr>
+        <w:tab/>
+      </w:r>
+    </w:p>
+    <w:p>
+      <w:pPr>
+        <w:rPr>
+          <w:rStyle w:val="LinkdaInternet"/>
+          <w:color w:val="000000" w:themeColor="text1"/>
+          <w:sz w:val="24"/>
+          <w:szCs w:val="24"/>
+          <w:u w:val="none"/>
+          <w:lang w:val="pt-BR"/>
+        </w:rPr>
+      </w:pPr>
+    </w:p>
+    <w:p>
+      <w:pPr>
+        <w:rPr>
+          <w:color w:val="000000" w:themeColor="text1"/>
+          <w:sz w:val="24"/>
+          <w:szCs w:val="24"/>
+          <w:lang w:val="pt-BR"/>
+        </w:rPr>
+      </w:pPr>
       <w:r>
         <w:rPr>
           <w:rStyle w:val="LinkdaInternet"/>
@@ -8004,206 +7498,58 @@
           <w:sz w:val="24"/>
           <w:szCs w:val="24"/>
           <w:u w:val="none"/>
+          <w:lang w:val="pt-BR"/>
+        </w:rPr>
+        <w:t>LEVANTAMENTO Sistemático da Produção Agrícola: Estatística da Produção Agrícola</w:t>
+      </w:r>
+      <w:r>
+        <w:rPr>
+          <w:rStyle w:val="LinkdaInternet"/>
+          <w:color w:val="000000" w:themeColor="text1"/>
+          <w:sz w:val="24"/>
+          <w:szCs w:val="24"/>
+          <w:u w:val="none"/>
+          <w:lang w:val="pt-BR"/>
+        </w:rPr>
+        <w:t>. IBGE, 2020. Disponível em: https://biblioteca.ibge.gov.br/visualizacao/periodicos/2415/epag_2019_dez.pdf. Acesso em: 05 jun. 2021.</w:t>
+      </w:r>
+    </w:p>
+    <w:p>
+      <w:pPr>
+        <w:rPr>
+          <w:color w:val="000000" w:themeColor="text1"/>
+          <w:sz w:val="24"/>
+          <w:szCs w:val="24"/>
           <w:lang w:val="pt-BR" w:eastAsia="pt-BR"/>
         </w:rPr>
-        <w:t>.</w:t>
-      </w:r>
-      <w:r>
-        <w:rPr>
-          <w:rStyle w:val="LinkdaInternet"/>
-          <w:color w:val="000000" w:themeColor="text1"/>
-          <w:sz w:val="24"/>
-          <w:szCs w:val="24"/>
-          <w:u w:val="none"/>
+      </w:pPr>
+    </w:p>
+    <w:p>
+      <w:pPr>
+        <w:rPr>
+          <w:color w:val="000000" w:themeColor="text1"/>
+          <w:sz w:val="24"/>
+          <w:szCs w:val="24"/>
+          <w:lang w:val="pt-BR"/>
+        </w:rPr>
+      </w:pPr>
+      <w:r>
+        <w:rPr>
+          <w:color w:val="000000" w:themeColor="text1"/>
+          <w:sz w:val="24"/>
+          <w:szCs w:val="24"/>
           <w:lang w:val="pt-BR" w:eastAsia="pt-BR"/>
         </w:rPr>
-        <w:t xml:space="preserve"> 2021. Disponível em: https://trends.google.com.br/trends/explore?date=today%205-y&amp;q=%2Fm%2F02wxtgw,%2Fm%2F03wbl14.</w:t>
-      </w:r>
-      <w:r>
-        <w:rPr>
-          <w:rStyle w:val="LinkdaInternet"/>
-          <w:color w:val="000000" w:themeColor="text1"/>
-          <w:sz w:val="24"/>
-          <w:szCs w:val="24"/>
-          <w:u w:val="none"/>
-          <w:lang w:val="pt-BR"/>
-        </w:rPr>
-        <w:t xml:space="preserve"> Acesso em: 28 maio 2021.</w:t>
-      </w:r>
-      <w:r>
-        <w:rPr>
-          <w:rStyle w:val="LinkdaInternet"/>
-          <w:color w:val="000000" w:themeColor="text1"/>
-          <w:sz w:val="24"/>
-          <w:szCs w:val="24"/>
-          <w:u w:val="none"/>
-          <w:lang w:val="pt-BR"/>
-        </w:rPr>
-        <w:tab/>
-      </w:r>
-    </w:p>
-    <w:p>
-      <w:pPr>
-        <w:rPr>
-          <w:rStyle w:val="LinkdaInternet"/>
-          <w:color w:val="000000" w:themeColor="text1"/>
-          <w:sz w:val="24"/>
-          <w:szCs w:val="24"/>
-          <w:u w:val="none"/>
-          <w:lang w:val="pt-BR"/>
-        </w:rPr>
-      </w:pPr>
-    </w:p>
-    <w:p>
-      <w:pPr>
-        <w:rPr>
-          <w:color w:val="000000" w:themeColor="text1"/>
-          <w:sz w:val="24"/>
-          <w:szCs w:val="24"/>
-          <w:lang w:val="pt-BR"/>
-        </w:rPr>
-      </w:pPr>
-      <w:r>
-        <w:rPr>
-          <w:rStyle w:val="LinkdaInternet"/>
-          <w:b/>
-          <w:bCs/>
-          <w:color w:val="000000" w:themeColor="text1"/>
-          <w:sz w:val="24"/>
-          <w:szCs w:val="24"/>
-          <w:u w:val="none"/>
-          <w:lang w:val="pt-BR"/>
-        </w:rPr>
-        <w:t>LEVANTAMENTO Sistemático da Produção Agrícola: Estatística da Produção Agrícola</w:t>
-      </w:r>
-      <w:r>
-        <w:rPr>
-          <w:rStyle w:val="LinkdaInternet"/>
-          <w:color w:val="000000" w:themeColor="text1"/>
-          <w:sz w:val="24"/>
-          <w:szCs w:val="24"/>
-          <w:u w:val="none"/>
-          <w:lang w:val="pt-BR"/>
-        </w:rPr>
-        <w:t>. IBGE, 2020. Disponível em: https://biblioteca.ibge.gov.br/visualizacao/periodicos/2415/epag_2019_dez.pdf. Acesso em: 05 jun. 2021.</w:t>
-      </w:r>
-    </w:p>
-    <w:p>
-      <w:pPr>
-        <w:rPr>
-          <w:color w:val="000000" w:themeColor="text1"/>
-          <w:sz w:val="24"/>
-          <w:szCs w:val="24"/>
-          <w:lang w:val="pt-BR" w:eastAsia="pt-BR"/>
-        </w:rPr>
-      </w:pPr>
-    </w:p>
-    <w:p>
-      <w:pPr>
-        <w:rPr>
-          <w:color w:val="000000" w:themeColor="text1"/>
-          <w:sz w:val="24"/>
-          <w:szCs w:val="24"/>
-          <w:lang w:val="pt-BR"/>
-        </w:rPr>
-      </w:pPr>
-      <w:r>
-        <w:rPr>
-          <w:color w:val="000000" w:themeColor="text1"/>
-          <w:sz w:val="24"/>
-          <w:szCs w:val="24"/>
-          <w:lang w:val="pt-BR" w:eastAsia="pt-BR"/>
-        </w:rPr>
-        <w:t xml:space="preserve">LIMA, Jorge </w:t>
-      </w:r>
-      <w:proofErr w:type="spellStart"/>
-      <w:r>
-        <w:rPr>
-          <w:color w:val="000000" w:themeColor="text1"/>
-          <w:sz w:val="24"/>
-          <w:szCs w:val="24"/>
-          <w:lang w:val="pt-BR" w:eastAsia="pt-BR"/>
-        </w:rPr>
-        <w:t>Enoch</w:t>
-      </w:r>
-      <w:proofErr w:type="spellEnd"/>
-      <w:r>
-        <w:rPr>
-          <w:color w:val="000000" w:themeColor="text1"/>
-          <w:sz w:val="24"/>
-          <w:szCs w:val="24"/>
-          <w:lang w:val="pt-BR" w:eastAsia="pt-BR"/>
-        </w:rPr>
-        <w:t xml:space="preserve"> Furquim; FERREIRA, Raquel </w:t>
-      </w:r>
-      <w:proofErr w:type="spellStart"/>
-      <w:r>
-        <w:rPr>
-          <w:color w:val="000000" w:themeColor="text1"/>
-          <w:sz w:val="24"/>
-          <w:szCs w:val="24"/>
-          <w:lang w:val="pt-BR" w:eastAsia="pt-BR"/>
-        </w:rPr>
-        <w:t>Scalia</w:t>
-      </w:r>
-      <w:proofErr w:type="spellEnd"/>
-      <w:r>
-        <w:rPr>
-          <w:color w:val="000000" w:themeColor="text1"/>
-          <w:sz w:val="24"/>
-          <w:szCs w:val="24"/>
-          <w:lang w:val="pt-BR" w:eastAsia="pt-BR"/>
-        </w:rPr>
-        <w:t xml:space="preserve"> Alves; CHRISTOFIDIS </w:t>
-      </w:r>
-      <w:proofErr w:type="spellStart"/>
-      <w:r>
-        <w:rPr>
-          <w:color w:val="000000" w:themeColor="text1"/>
-          <w:sz w:val="24"/>
-          <w:szCs w:val="24"/>
-          <w:lang w:val="pt-BR" w:eastAsia="pt-BR"/>
-        </w:rPr>
-        <w:t>Demetrios</w:t>
-      </w:r>
-      <w:proofErr w:type="spellEnd"/>
-      <w:r>
-        <w:rPr>
-          <w:color w:val="000000" w:themeColor="text1"/>
-          <w:sz w:val="24"/>
-          <w:szCs w:val="24"/>
-          <w:lang w:val="pt-BR" w:eastAsia="pt-BR"/>
-        </w:rPr>
-        <w:t xml:space="preserve">. </w:t>
-      </w:r>
-      <w:r>
-        <w:rPr>
-          <w:color w:val="000000" w:themeColor="text1"/>
-          <w:sz w:val="24"/>
-          <w:szCs w:val="24"/>
-          <w:lang w:val="pt-BR"/>
-        </w:rPr>
-        <w:t xml:space="preserve">MORAES, </w:t>
-      </w:r>
-      <w:proofErr w:type="spellStart"/>
-      <w:r>
-        <w:rPr>
-          <w:color w:val="000000" w:themeColor="text1"/>
-          <w:sz w:val="24"/>
-          <w:szCs w:val="24"/>
-          <w:lang w:val="pt-BR"/>
-        </w:rPr>
-        <w:t>Michelly</w:t>
-      </w:r>
-      <w:proofErr w:type="spellEnd"/>
-      <w:r>
-        <w:rPr>
-          <w:color w:val="000000" w:themeColor="text1"/>
-          <w:sz w:val="24"/>
-          <w:szCs w:val="24"/>
-          <w:lang w:val="pt-BR"/>
-        </w:rPr>
-        <w:t xml:space="preserve">. </w:t>
+        <w:t xml:space="preserve">LIMA, Jorge Enoch Furquim; FERREIRA, Raquel Scalia Alves; CHRISTOFIDIS Demetrios. </w:t>
+      </w:r>
+      <w:r>
+        <w:rPr>
+          <w:color w:val="000000" w:themeColor="text1"/>
+          <w:sz w:val="24"/>
+          <w:szCs w:val="24"/>
+          <w:lang w:val="pt-BR"/>
+        </w:rPr>
+        <w:t xml:space="preserve">MORAES, Michelly. </w:t>
       </w:r>
       <w:r>
         <w:rPr>
@@ -8496,7 +7842,6 @@
         </w:rPr>
         <w:t xml:space="preserve">O que é </w:t>
       </w:r>
-      <w:proofErr w:type="spellStart"/>
       <w:r>
         <w:rPr>
           <w:b/>
@@ -8508,7 +7853,6 @@
         </w:rPr>
         <w:t>JavaScript</w:t>
       </w:r>
-      <w:proofErr w:type="spellEnd"/>
       <w:r>
         <w:rPr>
           <w:b/>
@@ -8680,27 +8024,7 @@
           <w:szCs w:val="24"/>
           <w:lang w:val="pt-BR" w:eastAsia="pt-BR"/>
         </w:rPr>
-        <w:t xml:space="preserve"> </w:t>
-      </w:r>
-      <w:proofErr w:type="spellStart"/>
-      <w:r>
-        <w:rPr>
-          <w:color w:val="000000" w:themeColor="text1"/>
-          <w:sz w:val="24"/>
-          <w:szCs w:val="24"/>
-          <w:lang w:val="pt-BR" w:eastAsia="pt-BR"/>
-        </w:rPr>
-        <w:t>ResearchGate</w:t>
-      </w:r>
-      <w:proofErr w:type="spellEnd"/>
-      <w:r>
-        <w:rPr>
-          <w:color w:val="000000" w:themeColor="text1"/>
-          <w:sz w:val="24"/>
-          <w:szCs w:val="24"/>
-          <w:lang w:val="pt-BR" w:eastAsia="pt-BR"/>
-        </w:rPr>
-        <w:t>,</w:t>
+        <w:t xml:space="preserve"> ResearchGate,</w:t>
       </w:r>
       <w:r>
         <w:rPr>
@@ -8911,27 +8235,7 @@
           <w:szCs w:val="24"/>
           <w:lang w:val="pt-BR" w:eastAsia="pt-BR"/>
         </w:rPr>
-        <w:t xml:space="preserve"> Rio de Janeiro: </w:t>
-      </w:r>
-      <w:proofErr w:type="spellStart"/>
-      <w:r>
-        <w:rPr>
-          <w:color w:val="000000" w:themeColor="text1"/>
-          <w:sz w:val="24"/>
-          <w:szCs w:val="24"/>
-          <w:lang w:val="pt-BR" w:eastAsia="pt-BR"/>
-        </w:rPr>
-        <w:t>Brasport</w:t>
-      </w:r>
-      <w:proofErr w:type="spellEnd"/>
-      <w:r>
-        <w:rPr>
-          <w:color w:val="000000" w:themeColor="text1"/>
-          <w:sz w:val="24"/>
-          <w:szCs w:val="24"/>
-          <w:lang w:val="pt-BR" w:eastAsia="pt-BR"/>
-        </w:rPr>
-        <w:t>, 2009.</w:t>
+        <w:t xml:space="preserve"> Rio de Janeiro: Brasport, 2009.</w:t>
       </w:r>
     </w:p>
     <w:p>
@@ -9228,55 +8532,7 @@
           <w:u w:val="none"/>
           <w:lang w:val="pt-BR"/>
         </w:rPr>
-        <w:t xml:space="preserve">SILVA, </w:t>
-      </w:r>
-      <w:proofErr w:type="spellStart"/>
-      <w:r>
-        <w:rPr>
-          <w:rStyle w:val="LinkdaInternet"/>
-          <w:color w:val="000000" w:themeColor="text1"/>
-          <w:sz w:val="24"/>
-          <w:szCs w:val="24"/>
-          <w:u w:val="none"/>
-          <w:lang w:val="pt-BR"/>
-        </w:rPr>
-        <w:t>Antonio</w:t>
-      </w:r>
-      <w:proofErr w:type="spellEnd"/>
-      <w:r>
-        <w:rPr>
-          <w:rStyle w:val="LinkdaInternet"/>
-          <w:color w:val="000000" w:themeColor="text1"/>
-          <w:sz w:val="24"/>
-          <w:szCs w:val="24"/>
-          <w:u w:val="none"/>
-          <w:lang w:val="pt-BR"/>
-        </w:rPr>
-        <w:t xml:space="preserve"> </w:t>
-      </w:r>
-      <w:proofErr w:type="spellStart"/>
-      <w:r>
-        <w:rPr>
-          <w:rStyle w:val="LinkdaInternet"/>
-          <w:color w:val="000000" w:themeColor="text1"/>
-          <w:sz w:val="24"/>
-          <w:szCs w:val="24"/>
-          <w:u w:val="none"/>
-          <w:lang w:val="pt-BR"/>
-        </w:rPr>
-        <w:t>Neilton</w:t>
-      </w:r>
-      <w:proofErr w:type="spellEnd"/>
-      <w:r>
-        <w:rPr>
-          <w:rStyle w:val="LinkdaInternet"/>
-          <w:color w:val="000000" w:themeColor="text1"/>
-          <w:sz w:val="24"/>
-          <w:szCs w:val="24"/>
-          <w:u w:val="none"/>
-          <w:lang w:val="pt-BR"/>
-        </w:rPr>
-        <w:t xml:space="preserve"> da. </w:t>
+        <w:t xml:space="preserve">SILVA, Antonio Neilton da. </w:t>
       </w:r>
       <w:r>
         <w:rPr>
@@ -9473,35 +8729,7 @@
           <w:u w:val="none"/>
           <w:lang w:val="pt-BR"/>
         </w:rPr>
-        <w:t xml:space="preserve">WHAT </w:t>
-      </w:r>
-      <w:proofErr w:type="spellStart"/>
-      <w:r>
-        <w:rPr>
-          <w:rStyle w:val="LinkdaInternet"/>
-          <w:b/>
-          <w:bCs/>
-          <w:color w:val="000000" w:themeColor="text1"/>
-          <w:sz w:val="24"/>
-          <w:szCs w:val="24"/>
-          <w:u w:val="none"/>
-          <w:lang w:val="pt-BR"/>
-        </w:rPr>
-        <w:t>is</w:t>
-      </w:r>
-      <w:proofErr w:type="spellEnd"/>
-      <w:r>
-        <w:rPr>
-          <w:rStyle w:val="LinkdaInternet"/>
-          <w:b/>
-          <w:bCs/>
-          <w:color w:val="000000" w:themeColor="text1"/>
-          <w:sz w:val="24"/>
-          <w:szCs w:val="24"/>
-          <w:u w:val="none"/>
-          <w:lang w:val="pt-BR"/>
-        </w:rPr>
-        <w:t xml:space="preserve"> Arduino.</w:t>
+        <w:t>WHAT is Arduino.</w:t>
       </w:r>
       <w:r>
         <w:rPr>
@@ -10384,7 +9612,6 @@
         </w:rPr>
         <w:t xml:space="preserve">rotocolo que especifica como será a comunicação entre um navegador e um servidor web, sendo um dos principais da World </w:t>
       </w:r>
-      <w:proofErr w:type="spellStart"/>
       <w:r>
         <w:rPr>
           <w:color w:val="000000" w:themeColor="text1"/>
@@ -10393,7 +9620,6 @@
         </w:rPr>
         <w:t>Wide</w:t>
       </w:r>
-      <w:proofErr w:type="spellEnd"/>
       <w:r>
         <w:rPr>
           <w:color w:val="000000" w:themeColor="text1"/>
@@ -10615,7 +9841,6 @@
         </w:rPr>
         <w:t>“</w:t>
       </w:r>
-      <w:proofErr w:type="spellStart"/>
       <w:r>
         <w:rPr>
           <w:rStyle w:val="nfase"/>
@@ -10625,67 +9850,7 @@
           <w:shd w:val="clear" w:color="auto" w:fill="FFFFFF"/>
           <w:lang w:val="pt-BR"/>
         </w:rPr>
-        <w:t>IoT</w:t>
-      </w:r>
-      <w:proofErr w:type="spellEnd"/>
-      <w:r>
-        <w:rPr>
-          <w:rStyle w:val="nfase"/>
-          <w:rFonts w:eastAsia="Calibri"/>
-          <w:i w:val="0"/>
-          <w:color w:val="444444"/>
-          <w:shd w:val="clear" w:color="auto" w:fill="FFFFFF"/>
-          <w:lang w:val="pt-BR"/>
-        </w:rPr>
-        <w:t xml:space="preserve"> é o termo referente a Internet </w:t>
-      </w:r>
-      <w:proofErr w:type="spellStart"/>
-      <w:r>
-        <w:rPr>
-          <w:rStyle w:val="nfase"/>
-          <w:rFonts w:eastAsia="Calibri"/>
-          <w:i w:val="0"/>
-          <w:color w:val="444444"/>
-          <w:shd w:val="clear" w:color="auto" w:fill="FFFFFF"/>
-          <w:lang w:val="pt-BR"/>
-        </w:rPr>
-        <w:t>of</w:t>
-      </w:r>
-      <w:proofErr w:type="spellEnd"/>
-      <w:r>
-        <w:rPr>
-          <w:rStyle w:val="nfase"/>
-          <w:rFonts w:eastAsia="Calibri"/>
-          <w:i w:val="0"/>
-          <w:color w:val="444444"/>
-          <w:shd w:val="clear" w:color="auto" w:fill="FFFFFF"/>
-          <w:lang w:val="pt-BR"/>
-        </w:rPr>
-        <w:t xml:space="preserve"> </w:t>
-      </w:r>
-      <w:proofErr w:type="spellStart"/>
-      <w:r>
-        <w:rPr>
-          <w:rStyle w:val="nfase"/>
-          <w:rFonts w:eastAsia="Calibri"/>
-          <w:i w:val="0"/>
-          <w:color w:val="444444"/>
-          <w:shd w:val="clear" w:color="auto" w:fill="FFFFFF"/>
-          <w:lang w:val="pt-BR"/>
-        </w:rPr>
-        <w:t>Things</w:t>
-      </w:r>
-      <w:proofErr w:type="spellEnd"/>
-      <w:r>
-        <w:rPr>
-          <w:rStyle w:val="nfase"/>
-          <w:rFonts w:eastAsia="Calibri"/>
-          <w:i w:val="0"/>
-          <w:color w:val="444444"/>
-          <w:shd w:val="clear" w:color="auto" w:fill="FFFFFF"/>
-          <w:lang w:val="pt-BR"/>
-        </w:rPr>
-        <w:t>, ou Internet das Coisas. A tecnologia que possibilita objetos inanimados se conectarem, armazenarem e executarem funções dos mais diversos tipos</w:t>
+        <w:t>IoT é o termo referente a Internet of Things, ou Internet das Coisas. A tecnologia que possibilita objetos inanimados se conectarem, armazenarem e executarem funções dos mais diversos tipos</w:t>
       </w:r>
       <w:r>
         <w:rPr>
@@ -10750,17 +9915,8 @@
           <w:color w:val="000000" w:themeColor="text1"/>
           <w:lang w:val="pt-BR"/>
         </w:rPr>
-        <w:t xml:space="preserve">plicação móvel ou aplicativo mobile é um software desenvolvido para ser instalado em smartphones e </w:t>
-      </w:r>
-      <w:proofErr w:type="spellStart"/>
-      <w:r>
-        <w:rPr>
-          <w:color w:val="000000" w:themeColor="text1"/>
-          <w:lang w:val="pt-BR"/>
-        </w:rPr>
-        <w:t>iPads</w:t>
-      </w:r>
-      <w:proofErr w:type="spellEnd"/>
+        <w:t>plicação móvel ou aplicativo mobile é um software desenvolvido para ser instalado em smartphones e iPads</w:t>
+      </w:r>
       <w:r>
         <w:rPr>
           <w:color w:val="000000" w:themeColor="text1"/>

</xml_diff>